<commit_message>
Casi fin de ciclo
</commit_message>
<xml_diff>
--- a/Gestion De CAsos/Gestion Texto Paralelo 1.docx
+++ b/Gestion De CAsos/Gestion Texto Paralelo 1.docx
@@ -188,7 +188,19 @@
           <w:u w:val="single"/>
           <w:lang w:val="es-ES_tradnl"/>
         </w:rPr>
-        <w:t>Texto Paralelo #1</w:t>
+        <w:t>Texto Paralelo #</w:t>
+      </w:r>
+      <w:r>
+        <w:rPr>
+          <w:rFonts w:ascii="Arial" w:hAnsi="Arial" w:cs="Arial"/>
+          <w:b/>
+          <w:bCs/>
+          <w:i/>
+          <w:iCs/>
+          <w:u w:val="single"/>
+          <w:lang w:val="es-ES_tradnl"/>
+        </w:rPr>
+        <w:t>2</w:t>
       </w:r>
     </w:p>
     <w:p>
@@ -446,22 +458,17 @@
           <w:rFonts w:ascii="Arial" w:hAnsi="Arial" w:cs="Arial"/>
           <w:lang w:val="es-ES_tradnl"/>
         </w:rPr>
-        <w:t>2</w:t>
-      </w:r>
-      <w:r>
-        <w:rPr>
-          <w:rFonts w:ascii="Arial" w:hAnsi="Arial" w:cs="Arial"/>
-          <w:lang w:val="es-ES_tradnl"/>
-        </w:rPr>
-        <w:t xml:space="preserve"> de </w:t>
-      </w:r>
-      <w:r>
-        <w:rPr>
-          <w:rFonts w:ascii="Arial" w:hAnsi="Arial" w:cs="Arial"/>
-          <w:lang w:val="es-ES_tradnl"/>
-        </w:rPr>
-        <w:t>abr</w:t>
-      </w:r>
+        <w:t xml:space="preserve">4 de </w:t>
+      </w:r>
+      <w:proofErr w:type="spellStart"/>
+      <w:r>
+        <w:rPr>
+          <w:rFonts w:ascii="Arial" w:hAnsi="Arial" w:cs="Arial"/>
+          <w:lang w:val="es-ES_tradnl"/>
+        </w:rPr>
+        <w:t>may</w:t>
+      </w:r>
+      <w:proofErr w:type="spellEnd"/>
       <w:r>
         <w:rPr>
           <w:rFonts w:ascii="Arial" w:hAnsi="Arial" w:cs="Arial"/>
@@ -516,35 +523,7 @@
           <w:rFonts w:ascii="Arial" w:hAnsi="Arial" w:cs="Arial"/>
           <w:lang w:val="es-ES_tradnl" w:eastAsia="es-MX"/>
         </w:rPr>
-        <w:t xml:space="preserve">En este texto, quiero compartir mis expectativas y emociones </w:t>
-      </w:r>
-      <w:r>
-        <w:rPr>
-          <w:rFonts w:ascii="Arial" w:hAnsi="Arial" w:cs="Arial"/>
-          <w:lang w:val="es-ES_tradnl" w:eastAsia="es-MX"/>
-        </w:rPr>
-        <w:t>en relación con el</w:t>
-      </w:r>
-      <w:r>
-        <w:rPr>
-          <w:rFonts w:ascii="Arial" w:hAnsi="Arial" w:cs="Arial"/>
-          <w:lang w:val="es-ES_tradnl" w:eastAsia="es-MX"/>
-        </w:rPr>
-        <w:t xml:space="preserve"> curso de </w:t>
-      </w:r>
-      <w:r>
-        <w:rPr>
-          <w:rFonts w:ascii="Arial" w:hAnsi="Arial" w:cs="Arial"/>
-          <w:lang w:val="es-ES_tradnl" w:eastAsia="es-MX"/>
-        </w:rPr>
-        <w:t>Gestión</w:t>
-      </w:r>
-      <w:r>
-        <w:rPr>
-          <w:rFonts w:ascii="Arial" w:hAnsi="Arial" w:cs="Arial"/>
-          <w:lang w:val="es-ES_tradnl" w:eastAsia="es-MX"/>
-        </w:rPr>
-        <w:t xml:space="preserve"> de Casos que estoy tomando.</w:t>
+        <w:t>En este texto se explorará cómo la gestión tecnológica puede ayudar a mejorar los procesos internos, la colaboración, la toma de decisiones empresariales y la experiencia del cliente, proporcionando a las empresas una ventaja competitiva en el mercado actual.</w:t>
       </w:r>
     </w:p>
     <w:p>
@@ -569,7 +548,7 @@
           <w:rFonts w:ascii="Arial" w:hAnsi="Arial" w:cs="Arial"/>
           <w:lang w:val="es-ES_tradnl" w:eastAsia="es-MX"/>
         </w:rPr>
-        <w:t>En mi ámbito profesional, me he enfrentado a desafíos muy fuertes, como tomar proyectos de los que no tengo experiencia previa o resolverlos en el mismo día. Como líder de algunos proyectos profesionales, solía encargarme de los relacionados con el desarrollo en la universidad. Ahora, mis expectativas profesionales son aprender a administrar casos que estén relacionados con equipos y tecnologías emergentes, así como nuevas implementaciones y salidas a producción. Quiero ver cómo gestionar estos proyectos desde una perspectiva más administrativa, teniendo una visión amplia de recursos y problemas.</w:t>
+        <w:t>En este artículo, se presentará información valiosa sobre cómo la gestión tecnológica se ha convertido en una práctica cada vez más importante para las empresas modernas y cómo puede mejorar la eficiencia y productividad en las empresas. Además, se explorarán las herramientas y tecnologías utilizadas en la gestión tecnológica y cómo pueden ser implementadas en su organización.</w:t>
       </w:r>
     </w:p>
     <w:p>
@@ -885,13 +864,6 @@
           <w:lang w:val="es-ES_tradnl" w:eastAsia="es-MX"/>
         </w:rPr>
         <w:tab/>
-      </w:r>
-      <w:r>
-        <w:rPr>
-          <w:rFonts w:ascii="Arial" w:eastAsia="Times New Roman" w:hAnsi="Arial" w:cs="Arial"/>
-          <w:lang w:val="es-ES_tradnl" w:eastAsia="es-MX"/>
-        </w:rPr>
-        <w:tab/>
         <w:t>3</w:t>
       </w:r>
     </w:p>
@@ -1019,41 +991,18 @@
     </w:p>
     <w:p>
       <w:pPr>
-        <w:pStyle w:val="Subttulo"/>
         <w:jc w:val="both"/>
         <w:rPr>
           <w:rFonts w:ascii="Arial" w:hAnsi="Arial" w:cs="Arial"/>
-          <w:sz w:val="24"/>
-          <w:szCs w:val="24"/>
-          <w:lang w:val="es-ES_tradnl" w:eastAsia="es-MX"/>
-        </w:rPr>
-      </w:pPr>
-      <w:r>
-        <w:rPr>
-          <w:rFonts w:ascii="Arial" w:hAnsi="Arial" w:cs="Arial"/>
-          <w:sz w:val="24"/>
-          <w:szCs w:val="24"/>
-          <w:lang w:val="es-ES_tradnl" w:eastAsia="es-MX"/>
-        </w:rPr>
-        <w:t xml:space="preserve">Desde mi </w:t>
-      </w:r>
-      <w:r>
-        <w:rPr>
-          <w:rFonts w:ascii="Arial" w:hAnsi="Arial" w:cs="Arial"/>
-          <w:sz w:val="24"/>
-          <w:szCs w:val="24"/>
-          <w:lang w:val="es-ES_tradnl" w:eastAsia="es-MX"/>
-        </w:rPr>
-        <w:t xml:space="preserve">expectativa </w:t>
-      </w:r>
-      <w:r>
-        <w:rPr>
-          <w:rFonts w:ascii="Arial" w:hAnsi="Arial" w:cs="Arial"/>
-          <w:sz w:val="24"/>
-          <w:szCs w:val="24"/>
-          <w:lang w:val="es-ES_tradnl" w:eastAsia="es-MX"/>
-        </w:rPr>
-        <w:t>profesional</w:t>
+          <w:lang w:val="es-ES_tradnl" w:eastAsia="es-MX"/>
+        </w:rPr>
+      </w:pPr>
+      <w:r>
+        <w:rPr>
+          <w:rFonts w:ascii="Arial" w:hAnsi="Arial" w:cs="Arial"/>
+          <w:lang w:val="es-ES_tradnl" w:eastAsia="es-MX"/>
+        </w:rPr>
+        <w:t>La gestión tecnológica es una práctica cada vez más común en las organizaciones modernas, y se enfoca en la planificación, implementación y mantenimiento de tecnologías para alcanzar objetivos empresariales específicos. Al implementar una gestión tecnológica efectiva, las empresas pueden obtener una serie de beneficios que mejoran su eficiencia y productividad.</w:t>
       </w:r>
     </w:p>
     <w:p>
@@ -1064,261 +1013,21 @@
           <w:lang w:val="es-ES_tradnl" w:eastAsia="es-MX"/>
         </w:rPr>
       </w:pPr>
-      <w:r>
-        <w:rPr>
-          <w:rFonts w:ascii="Arial" w:hAnsi="Arial" w:cs="Arial"/>
-          <w:lang w:val="es-ES_tradnl" w:eastAsia="es-MX"/>
-        </w:rPr>
-        <w:t xml:space="preserve">En mi trabajo me he topado con </w:t>
-      </w:r>
-      <w:r>
-        <w:rPr>
-          <w:rFonts w:ascii="Arial" w:hAnsi="Arial" w:cs="Arial"/>
-          <w:lang w:val="es-ES_tradnl" w:eastAsia="es-MX"/>
-        </w:rPr>
-        <w:t>desafíos</w:t>
-      </w:r>
-      <w:r>
-        <w:rPr>
-          <w:rFonts w:ascii="Arial" w:hAnsi="Arial" w:cs="Arial"/>
-          <w:lang w:val="es-ES_tradnl" w:eastAsia="es-MX"/>
-        </w:rPr>
-        <w:t xml:space="preserve"> muy fuertes, como </w:t>
-      </w:r>
-      <w:r>
-        <w:rPr>
-          <w:rFonts w:ascii="Arial" w:hAnsi="Arial" w:cs="Arial"/>
-          <w:lang w:val="es-ES_tradnl" w:eastAsia="es-MX"/>
-        </w:rPr>
-        <w:t xml:space="preserve">tomar proyectos de los que no tengo ni idea, hasta los que los resuelvo el mismo </w:t>
-      </w:r>
-      <w:r>
-        <w:rPr>
-          <w:rFonts w:ascii="Arial" w:hAnsi="Arial" w:cs="Arial"/>
-          <w:lang w:val="es-ES_tradnl" w:eastAsia="es-MX"/>
-        </w:rPr>
-        <w:t>día</w:t>
-      </w:r>
-      <w:r>
-        <w:rPr>
-          <w:rFonts w:ascii="Arial" w:hAnsi="Arial" w:cs="Arial"/>
-          <w:lang w:val="es-ES_tradnl" w:eastAsia="es-MX"/>
-        </w:rPr>
-        <w:t xml:space="preserve">. He liderado un par de proyectos </w:t>
-      </w:r>
-      <w:r>
-        <w:rPr>
-          <w:rFonts w:ascii="Arial" w:hAnsi="Arial" w:cs="Arial"/>
-          <w:lang w:val="es-ES_tradnl" w:eastAsia="es-MX"/>
-        </w:rPr>
-        <w:t>profesionales</w:t>
-      </w:r>
-      <w:r>
-        <w:rPr>
-          <w:rFonts w:ascii="Arial" w:hAnsi="Arial" w:cs="Arial"/>
-          <w:lang w:val="es-ES_tradnl" w:eastAsia="es-MX"/>
-        </w:rPr>
-        <w:t xml:space="preserve"> y </w:t>
-      </w:r>
-      <w:r>
-        <w:rPr>
-          <w:rFonts w:ascii="Arial" w:hAnsi="Arial" w:cs="Arial"/>
-          <w:lang w:val="es-ES_tradnl" w:eastAsia="es-MX"/>
-        </w:rPr>
-        <w:t>solía</w:t>
-      </w:r>
-      <w:r>
-        <w:rPr>
-          <w:rFonts w:ascii="Arial" w:hAnsi="Arial" w:cs="Arial"/>
-          <w:lang w:val="es-ES_tradnl" w:eastAsia="es-MX"/>
-        </w:rPr>
-        <w:t xml:space="preserve"> liderar los proyectos relacionados al desarrollo en la universidad. Por lo que mis expectativas </w:t>
-      </w:r>
-      <w:r>
-        <w:rPr>
-          <w:rFonts w:ascii="Arial" w:hAnsi="Arial" w:cs="Arial"/>
-          <w:lang w:val="es-ES_tradnl" w:eastAsia="es-MX"/>
-        </w:rPr>
-        <w:t>profesionales</w:t>
-      </w:r>
-      <w:r>
-        <w:rPr>
-          <w:rFonts w:ascii="Arial" w:hAnsi="Arial" w:cs="Arial"/>
-          <w:lang w:val="es-ES_tradnl" w:eastAsia="es-MX"/>
-        </w:rPr>
-        <w:t xml:space="preserve"> son aprender a</w:t>
-      </w:r>
-      <w:r>
-        <w:rPr>
-          <w:rFonts w:ascii="Arial" w:hAnsi="Arial" w:cs="Arial"/>
-          <w:lang w:val="es-ES_tradnl" w:eastAsia="es-MX"/>
-        </w:rPr>
-        <w:t xml:space="preserve"> administrar los casos que </w:t>
-      </w:r>
-      <w:r>
-        <w:rPr>
-          <w:rFonts w:ascii="Arial" w:hAnsi="Arial" w:cs="Arial"/>
-          <w:lang w:val="es-ES_tradnl" w:eastAsia="es-MX"/>
-        </w:rPr>
-        <w:t>estén</w:t>
-      </w:r>
-      <w:r>
-        <w:rPr>
-          <w:rFonts w:ascii="Arial" w:hAnsi="Arial" w:cs="Arial"/>
-          <w:lang w:val="es-ES_tradnl" w:eastAsia="es-MX"/>
-        </w:rPr>
-        <w:t xml:space="preserve"> relacionados a equipos y </w:t>
-      </w:r>
-      <w:r>
-        <w:rPr>
-          <w:rFonts w:ascii="Arial" w:hAnsi="Arial" w:cs="Arial"/>
-          <w:lang w:val="es-ES_tradnl" w:eastAsia="es-MX"/>
-        </w:rPr>
-        <w:t>tecnologías</w:t>
-      </w:r>
-      <w:r>
-        <w:rPr>
-          <w:rFonts w:ascii="Arial" w:hAnsi="Arial" w:cs="Arial"/>
-          <w:lang w:val="es-ES_tradnl" w:eastAsia="es-MX"/>
-        </w:rPr>
-        <w:t xml:space="preserve"> emergentes. </w:t>
-      </w:r>
-      <w:r>
-        <w:rPr>
-          <w:rFonts w:ascii="Arial" w:hAnsi="Arial" w:cs="Arial"/>
-          <w:lang w:val="es-ES_tradnl" w:eastAsia="es-MX"/>
-        </w:rPr>
-        <w:t>Así</w:t>
-      </w:r>
-      <w:r>
-        <w:rPr>
-          <w:rFonts w:ascii="Arial" w:hAnsi="Arial" w:cs="Arial"/>
-          <w:lang w:val="es-ES_tradnl" w:eastAsia="es-MX"/>
-        </w:rPr>
-        <w:t xml:space="preserve"> como nuevas implementaciones, salidas a </w:t>
-      </w:r>
-      <w:r>
-        <w:rPr>
-          <w:rFonts w:ascii="Arial" w:hAnsi="Arial" w:cs="Arial"/>
-          <w:lang w:val="es-ES_tradnl" w:eastAsia="es-MX"/>
-        </w:rPr>
-        <w:t>producción</w:t>
-      </w:r>
-      <w:r>
-        <w:rPr>
-          <w:rFonts w:ascii="Arial" w:hAnsi="Arial" w:cs="Arial"/>
-          <w:lang w:val="es-ES_tradnl" w:eastAsia="es-MX"/>
-        </w:rPr>
-        <w:t xml:space="preserve"> y CI/CD. Espero ver </w:t>
-      </w:r>
-      <w:r>
-        <w:rPr>
-          <w:rFonts w:ascii="Arial" w:hAnsi="Arial" w:cs="Arial"/>
-          <w:lang w:val="es-ES_tradnl" w:eastAsia="es-MX"/>
-        </w:rPr>
-        <w:t>cómo</w:t>
-      </w:r>
-      <w:r>
-        <w:rPr>
-          <w:rFonts w:ascii="Arial" w:hAnsi="Arial" w:cs="Arial"/>
-          <w:lang w:val="es-ES_tradnl" w:eastAsia="es-MX"/>
-        </w:rPr>
-        <w:t xml:space="preserve"> </w:t>
-      </w:r>
-      <w:r>
-        <w:rPr>
-          <w:rFonts w:ascii="Arial" w:hAnsi="Arial" w:cs="Arial"/>
-          <w:lang w:val="es-ES_tradnl" w:eastAsia="es-MX"/>
-        </w:rPr>
-        <w:t>gestionar</w:t>
-      </w:r>
-      <w:r>
-        <w:rPr>
-          <w:rFonts w:ascii="Arial" w:hAnsi="Arial" w:cs="Arial"/>
-          <w:lang w:val="es-ES_tradnl" w:eastAsia="es-MX"/>
-        </w:rPr>
-        <w:t xml:space="preserve"> esos proyectos desde un punto de vista </w:t>
-      </w:r>
-      <w:r>
-        <w:rPr>
-          <w:rFonts w:ascii="Arial" w:hAnsi="Arial" w:cs="Arial"/>
-          <w:lang w:val="es-ES_tradnl" w:eastAsia="es-MX"/>
-        </w:rPr>
-        <w:t>más</w:t>
-      </w:r>
-      <w:r>
-        <w:rPr>
-          <w:rFonts w:ascii="Arial" w:hAnsi="Arial" w:cs="Arial"/>
-          <w:lang w:val="es-ES_tradnl" w:eastAsia="es-MX"/>
-        </w:rPr>
-        <w:t xml:space="preserve"> </w:t>
-      </w:r>
-      <w:r>
-        <w:rPr>
-          <w:rFonts w:ascii="Arial" w:hAnsi="Arial" w:cs="Arial"/>
-          <w:lang w:val="es-ES_tradnl" w:eastAsia="es-MX"/>
-        </w:rPr>
-        <w:t>admirativo</w:t>
-      </w:r>
-      <w:r>
-        <w:rPr>
-          <w:rFonts w:ascii="Arial" w:hAnsi="Arial" w:cs="Arial"/>
-          <w:lang w:val="es-ES_tradnl" w:eastAsia="es-MX"/>
-        </w:rPr>
-        <w:t xml:space="preserve">, donde tenga una </w:t>
-      </w:r>
-      <w:r>
-        <w:rPr>
-          <w:rFonts w:ascii="Arial" w:hAnsi="Arial" w:cs="Arial"/>
-          <w:lang w:val="es-ES_tradnl" w:eastAsia="es-MX"/>
-        </w:rPr>
-        <w:t>visión</w:t>
-      </w:r>
-      <w:r>
-        <w:rPr>
-          <w:rFonts w:ascii="Arial" w:hAnsi="Arial" w:cs="Arial"/>
-          <w:lang w:val="es-ES_tradnl" w:eastAsia="es-MX"/>
-        </w:rPr>
-        <w:t xml:space="preserve"> amplia de recursos y problemas.</w:t>
-      </w:r>
-    </w:p>
-    <w:p>
-      <w:pPr>
-        <w:pStyle w:val="Subttulo"/>
+    </w:p>
+    <w:p>
+      <w:pPr>
         <w:jc w:val="both"/>
         <w:rPr>
           <w:rFonts w:ascii="Arial" w:hAnsi="Arial" w:cs="Arial"/>
-          <w:sz w:val="24"/>
-          <w:szCs w:val="24"/>
-          <w:lang w:val="es-ES_tradnl" w:eastAsia="es-MX"/>
-        </w:rPr>
-      </w:pPr>
-      <w:r>
-        <w:rPr>
-          <w:rFonts w:ascii="Arial" w:hAnsi="Arial" w:cs="Arial"/>
-          <w:sz w:val="24"/>
-          <w:szCs w:val="24"/>
-          <w:lang w:val="es-ES_tradnl" w:eastAsia="es-MX"/>
-        </w:rPr>
-        <w:t xml:space="preserve">Desde mi </w:t>
-      </w:r>
-      <w:r>
-        <w:rPr>
-          <w:rFonts w:ascii="Arial" w:hAnsi="Arial" w:cs="Arial"/>
-          <w:sz w:val="24"/>
-          <w:szCs w:val="24"/>
-          <w:lang w:val="es-ES_tradnl" w:eastAsia="es-MX"/>
-        </w:rPr>
-        <w:t>expectativa</w:t>
-      </w:r>
-      <w:r>
-        <w:rPr>
-          <w:rFonts w:ascii="Arial" w:hAnsi="Arial" w:cs="Arial"/>
-          <w:sz w:val="24"/>
-          <w:szCs w:val="24"/>
-          <w:lang w:val="es-ES_tradnl" w:eastAsia="es-MX"/>
-        </w:rPr>
-        <w:t xml:space="preserve"> estudiantil</w:t>
+          <w:lang w:val="es-ES_tradnl" w:eastAsia="es-MX"/>
+        </w:rPr>
+      </w:pPr>
+      <w:r>
+        <w:rPr>
+          <w:rFonts w:ascii="Arial" w:hAnsi="Arial" w:cs="Arial"/>
+          <w:lang w:val="es-ES_tradnl" w:eastAsia="es-MX"/>
+        </w:rPr>
+        <w:t>Uno de los principales beneficios de la gestión tecnológica a nivel organizacional es la mejora de los procesos internos. Al utilizar tecnologías innovadoras, las empresas pueden automatizar tareas y procesos, lo que reduce los errores humanos y aumenta la precisión y velocidad del trabajo. Además, la implementación de soluciones tecnológicas adecuadas puede reducir los costos operativos y mejorar el flujo de trabajo interno.</w:t>
       </w:r>
     </w:p>
     <w:p>
@@ -1329,219 +1038,21 @@
           <w:lang w:val="es-ES_tradnl" w:eastAsia="es-MX"/>
         </w:rPr>
       </w:pPr>
-      <w:r>
-        <w:rPr>
-          <w:rFonts w:ascii="Arial" w:hAnsi="Arial" w:cs="Arial"/>
-          <w:lang w:val="es-ES_tradnl" w:eastAsia="es-MX"/>
-        </w:rPr>
-        <w:t xml:space="preserve">En </w:t>
-      </w:r>
-      <w:r>
-        <w:rPr>
-          <w:rFonts w:ascii="Arial" w:hAnsi="Arial" w:cs="Arial"/>
-          <w:lang w:val="es-ES_tradnl" w:eastAsia="es-MX"/>
-        </w:rPr>
-        <w:t xml:space="preserve">las rotaciones anteriores vimos casos sumamente </w:t>
-      </w:r>
-      <w:r>
-        <w:rPr>
-          <w:rFonts w:ascii="Arial" w:hAnsi="Arial" w:cs="Arial"/>
-          <w:lang w:val="es-ES_tradnl" w:eastAsia="es-MX"/>
-        </w:rPr>
-        <w:t>admirativos</w:t>
-      </w:r>
-      <w:r>
-        <w:rPr>
-          <w:rFonts w:ascii="Arial" w:hAnsi="Arial" w:cs="Arial"/>
-          <w:lang w:val="es-ES_tradnl" w:eastAsia="es-MX"/>
-        </w:rPr>
-        <w:t xml:space="preserve"> sobre </w:t>
-      </w:r>
-      <w:r>
-        <w:rPr>
-          <w:rFonts w:ascii="Arial" w:hAnsi="Arial" w:cs="Arial"/>
-          <w:lang w:val="es-ES_tradnl" w:eastAsia="es-MX"/>
-        </w:rPr>
-        <w:t>ingeniería</w:t>
-      </w:r>
-      <w:r>
-        <w:rPr>
-          <w:rFonts w:ascii="Arial" w:hAnsi="Arial" w:cs="Arial"/>
-          <w:lang w:val="es-ES_tradnl" w:eastAsia="es-MX"/>
-        </w:rPr>
-        <w:t xml:space="preserve"> industrial y civil. Pero poco de sistemas </w:t>
-      </w:r>
-      <w:r>
-        <w:rPr>
-          <w:rFonts w:ascii="Arial" w:hAnsi="Arial" w:cs="Arial"/>
-          <w:lang w:val="es-ES_tradnl" w:eastAsia="es-MX"/>
-        </w:rPr>
-        <w:t xml:space="preserve">y cuando </w:t>
-      </w:r>
-      <w:r>
-        <w:rPr>
-          <w:rFonts w:ascii="Arial" w:hAnsi="Arial" w:cs="Arial"/>
-          <w:lang w:val="es-ES_tradnl" w:eastAsia="es-MX"/>
-        </w:rPr>
-        <w:t>teníamos</w:t>
-      </w:r>
-      <w:r>
-        <w:rPr>
-          <w:rFonts w:ascii="Arial" w:hAnsi="Arial" w:cs="Arial"/>
-          <w:lang w:val="es-ES_tradnl" w:eastAsia="es-MX"/>
-        </w:rPr>
-        <w:t xml:space="preserve"> temas el </w:t>
-      </w:r>
-      <w:r>
-        <w:rPr>
-          <w:rFonts w:ascii="Arial" w:hAnsi="Arial" w:cs="Arial"/>
-          <w:lang w:val="es-ES_tradnl" w:eastAsia="es-MX"/>
-        </w:rPr>
-        <w:t>Ing.</w:t>
-      </w:r>
-      <w:r>
-        <w:rPr>
-          <w:rFonts w:ascii="Arial" w:hAnsi="Arial" w:cs="Arial"/>
-          <w:lang w:val="es-ES_tradnl" w:eastAsia="es-MX"/>
-        </w:rPr>
-        <w:t xml:space="preserve"> anterior casi no </w:t>
-      </w:r>
-      <w:r>
-        <w:rPr>
-          <w:rFonts w:ascii="Arial" w:hAnsi="Arial" w:cs="Arial"/>
-          <w:lang w:val="es-ES_tradnl" w:eastAsia="es-MX"/>
-        </w:rPr>
-        <w:t>conocía</w:t>
-      </w:r>
-      <w:r>
-        <w:rPr>
-          <w:rFonts w:ascii="Arial" w:hAnsi="Arial" w:cs="Arial"/>
-          <w:lang w:val="es-ES_tradnl" w:eastAsia="es-MX"/>
-        </w:rPr>
-        <w:t xml:space="preserve"> los temas </w:t>
-      </w:r>
-      <w:r>
-        <w:rPr>
-          <w:rFonts w:ascii="Arial" w:hAnsi="Arial" w:cs="Arial"/>
-          <w:lang w:val="es-ES_tradnl" w:eastAsia="es-MX"/>
-        </w:rPr>
-        <w:t>tecnológicos</w:t>
-      </w:r>
-      <w:r>
-        <w:rPr>
-          <w:rFonts w:ascii="Arial" w:hAnsi="Arial" w:cs="Arial"/>
-          <w:lang w:val="es-ES_tradnl" w:eastAsia="es-MX"/>
-        </w:rPr>
-        <w:t xml:space="preserve">, por lo que espero que el </w:t>
-      </w:r>
-      <w:r>
-        <w:rPr>
-          <w:rFonts w:ascii="Arial" w:hAnsi="Arial" w:cs="Arial"/>
-          <w:lang w:val="es-ES_tradnl" w:eastAsia="es-MX"/>
-        </w:rPr>
-        <w:t>catedrático</w:t>
-      </w:r>
-      <w:r>
-        <w:rPr>
-          <w:rFonts w:ascii="Arial" w:hAnsi="Arial" w:cs="Arial"/>
-          <w:lang w:val="es-ES_tradnl" w:eastAsia="es-MX"/>
-        </w:rPr>
-        <w:t xml:space="preserve"> actual tenga mayor conocimiento de </w:t>
-      </w:r>
-      <w:r>
-        <w:rPr>
-          <w:rFonts w:ascii="Arial" w:hAnsi="Arial" w:cs="Arial"/>
-          <w:lang w:val="es-ES_tradnl" w:eastAsia="es-MX"/>
-        </w:rPr>
-        <w:t>cómo</w:t>
-      </w:r>
-      <w:r>
-        <w:rPr>
-          <w:rFonts w:ascii="Arial" w:hAnsi="Arial" w:cs="Arial"/>
-          <w:lang w:val="es-ES_tradnl" w:eastAsia="es-MX"/>
-        </w:rPr>
-        <w:t xml:space="preserve"> manejar ese tipo de temas </w:t>
-      </w:r>
-      <w:r>
-        <w:rPr>
-          <w:rFonts w:ascii="Arial" w:hAnsi="Arial" w:cs="Arial"/>
-          <w:lang w:val="es-ES_tradnl" w:eastAsia="es-MX"/>
-        </w:rPr>
-        <w:t>tecnológicos</w:t>
-      </w:r>
-      <w:r>
-        <w:rPr>
-          <w:rFonts w:ascii="Arial" w:hAnsi="Arial" w:cs="Arial"/>
-          <w:lang w:val="es-ES_tradnl" w:eastAsia="es-MX"/>
-        </w:rPr>
-        <w:t xml:space="preserve">, </w:t>
-      </w:r>
-      <w:r>
-        <w:rPr>
-          <w:rFonts w:ascii="Arial" w:hAnsi="Arial" w:cs="Arial"/>
-          <w:lang w:val="es-ES_tradnl" w:eastAsia="es-MX"/>
-        </w:rPr>
-        <w:t>porque</w:t>
-      </w:r>
-      <w:r>
-        <w:rPr>
-          <w:rFonts w:ascii="Arial" w:hAnsi="Arial" w:cs="Arial"/>
-          <w:lang w:val="es-ES_tradnl" w:eastAsia="es-MX"/>
-        </w:rPr>
-        <w:t xml:space="preserve"> </w:t>
-      </w:r>
-      <w:r>
-        <w:rPr>
-          <w:rFonts w:ascii="Arial" w:hAnsi="Arial" w:cs="Arial"/>
-          <w:lang w:val="es-ES_tradnl" w:eastAsia="es-MX"/>
-        </w:rPr>
-        <w:t>más</w:t>
-      </w:r>
-      <w:r>
-        <w:rPr>
-          <w:rFonts w:ascii="Arial" w:hAnsi="Arial" w:cs="Arial"/>
-          <w:lang w:val="es-ES_tradnl" w:eastAsia="es-MX"/>
-        </w:rPr>
-        <w:t xml:space="preserve"> que acertar espero fallar bastante para ver en que puedo mejorar o me hacen falta temas a tomar en cuenta para los casos.</w:t>
-      </w:r>
-    </w:p>
-    <w:p>
-      <w:pPr>
-        <w:pStyle w:val="Subttulo"/>
+    </w:p>
+    <w:p>
+      <w:pPr>
         <w:jc w:val="both"/>
         <w:rPr>
           <w:rFonts w:ascii="Arial" w:hAnsi="Arial" w:cs="Arial"/>
-          <w:sz w:val="24"/>
-          <w:szCs w:val="24"/>
-          <w:lang w:val="es-ES_tradnl" w:eastAsia="es-MX"/>
-        </w:rPr>
-      </w:pPr>
-      <w:r>
-        <w:rPr>
-          <w:rFonts w:ascii="Arial" w:hAnsi="Arial" w:cs="Arial"/>
-          <w:sz w:val="24"/>
-          <w:szCs w:val="24"/>
-          <w:lang w:val="es-ES_tradnl" w:eastAsia="es-MX"/>
-        </w:rPr>
-        <w:t xml:space="preserve">Desde mi </w:t>
-      </w:r>
-      <w:r>
-        <w:rPr>
-          <w:rFonts w:ascii="Arial" w:hAnsi="Arial" w:cs="Arial"/>
-          <w:sz w:val="24"/>
-          <w:szCs w:val="24"/>
-          <w:lang w:val="es-ES_tradnl" w:eastAsia="es-MX"/>
-        </w:rPr>
-        <w:t xml:space="preserve">expectativa </w:t>
-      </w:r>
-      <w:r>
-        <w:rPr>
-          <w:rFonts w:ascii="Arial" w:hAnsi="Arial" w:cs="Arial"/>
-          <w:sz w:val="24"/>
-          <w:szCs w:val="24"/>
-          <w:lang w:val="es-ES_tradnl" w:eastAsia="es-MX"/>
-        </w:rPr>
-        <w:t xml:space="preserve">personal </w:t>
+          <w:lang w:val="es-ES_tradnl" w:eastAsia="es-MX"/>
+        </w:rPr>
+      </w:pPr>
+      <w:r>
+        <w:rPr>
+          <w:rFonts w:ascii="Arial" w:hAnsi="Arial" w:cs="Arial"/>
+          <w:lang w:val="es-ES_tradnl" w:eastAsia="es-MX"/>
+        </w:rPr>
+        <w:t>Otro beneficio importante de la gestión tecnológica es la capacidad de mejorar la comunicación y la colaboración entre los empleados. Las herramientas de colaboración en línea, como los sistemas de gestión de proyectos y las aplicaciones de comunicación en tiempo real, permiten a los miembros del equipo colaborar de manera efectiva, lo que mejora la eficiencia y la productividad en general.</w:t>
       </w:r>
     </w:p>
     <w:p>
@@ -1552,82 +1063,46 @@
           <w:lang w:val="es-ES_tradnl" w:eastAsia="es-MX"/>
         </w:rPr>
       </w:pPr>
-      <w:r>
-        <w:rPr>
-          <w:rFonts w:ascii="Arial" w:hAnsi="Arial" w:cs="Arial"/>
-          <w:lang w:val="es-ES_tradnl" w:eastAsia="es-MX"/>
-        </w:rPr>
-        <w:t>Estoy bastante emocionado, mi</w:t>
-      </w:r>
-      <w:r>
-        <w:rPr>
-          <w:rFonts w:ascii="Arial" w:hAnsi="Arial" w:cs="Arial"/>
-          <w:lang w:val="es-ES_tradnl" w:eastAsia="es-MX"/>
-        </w:rPr>
-        <w:t xml:space="preserve">s expectativas son que el </w:t>
-      </w:r>
-      <w:r>
-        <w:rPr>
-          <w:rFonts w:ascii="Arial" w:hAnsi="Arial" w:cs="Arial"/>
-          <w:lang w:val="es-ES_tradnl" w:eastAsia="es-MX"/>
-        </w:rPr>
-        <w:t>Ing.</w:t>
-      </w:r>
-      <w:r>
-        <w:rPr>
-          <w:rFonts w:ascii="Arial" w:hAnsi="Arial" w:cs="Arial"/>
-          <w:lang w:val="es-ES_tradnl" w:eastAsia="es-MX"/>
-        </w:rPr>
-        <w:t xml:space="preserve"> nos ponga casos donde conozcamos el entorno y los ingenieros en sistemas podamos tener un rol central, </w:t>
-      </w:r>
-      <w:r>
-        <w:rPr>
-          <w:rFonts w:ascii="Arial" w:hAnsi="Arial" w:cs="Arial"/>
-          <w:lang w:val="es-ES_tradnl" w:eastAsia="es-MX"/>
-        </w:rPr>
-        <w:t>así</w:t>
-      </w:r>
-      <w:r>
-        <w:rPr>
-          <w:rFonts w:ascii="Arial" w:hAnsi="Arial" w:cs="Arial"/>
-          <w:lang w:val="es-ES_tradnl" w:eastAsia="es-MX"/>
-        </w:rPr>
-        <w:t xml:space="preserve"> como las anteriores </w:t>
-      </w:r>
-      <w:r>
-        <w:rPr>
-          <w:rFonts w:ascii="Arial" w:hAnsi="Arial" w:cs="Arial"/>
-          <w:lang w:val="es-ES_tradnl" w:eastAsia="es-MX"/>
-        </w:rPr>
-        <w:t xml:space="preserve">carreras que tuvieron un gran enfoque, como plantas de </w:t>
-      </w:r>
-      <w:r>
-        <w:rPr>
-          <w:rFonts w:ascii="Arial" w:hAnsi="Arial" w:cs="Arial"/>
-          <w:lang w:val="es-ES_tradnl" w:eastAsia="es-MX"/>
-        </w:rPr>
-        <w:t>producción</w:t>
-      </w:r>
-      <w:r>
-        <w:rPr>
-          <w:rFonts w:ascii="Arial" w:hAnsi="Arial" w:cs="Arial"/>
-          <w:lang w:val="es-ES_tradnl" w:eastAsia="es-MX"/>
-        </w:rPr>
-        <w:t xml:space="preserve">, </w:t>
-      </w:r>
-      <w:r>
-        <w:rPr>
-          <w:rFonts w:ascii="Arial" w:hAnsi="Arial" w:cs="Arial"/>
-          <w:lang w:val="es-ES_tradnl" w:eastAsia="es-MX"/>
-        </w:rPr>
-        <w:t>admiración</w:t>
-      </w:r>
-      <w:r>
-        <w:rPr>
-          <w:rFonts w:ascii="Arial" w:hAnsi="Arial" w:cs="Arial"/>
-          <w:lang w:val="es-ES_tradnl" w:eastAsia="es-MX"/>
-        </w:rPr>
-        <w:t xml:space="preserve"> de recursos y problemas financieros.</w:t>
+    </w:p>
+    <w:p>
+      <w:pPr>
+        <w:jc w:val="both"/>
+        <w:rPr>
+          <w:rFonts w:ascii="Arial" w:hAnsi="Arial" w:cs="Arial"/>
+          <w:lang w:val="es-ES_tradnl" w:eastAsia="es-MX"/>
+        </w:rPr>
+      </w:pPr>
+      <w:r>
+        <w:rPr>
+          <w:rFonts w:ascii="Arial" w:hAnsi="Arial" w:cs="Arial"/>
+          <w:lang w:val="es-ES_tradnl" w:eastAsia="es-MX"/>
+        </w:rPr>
+        <w:t>Además, la gestión tecnológica también puede mejorar la toma de decisiones empresariales al proporcionar a los líderes empresariales acceso a información en tiempo real y análisis precisos. Esto les permite tomar decisiones más informadas y basadas en datos concretos, lo que puede conducir a mejores resultados empresariales.</w:t>
+      </w:r>
+    </w:p>
+    <w:p>
+      <w:pPr>
+        <w:jc w:val="both"/>
+        <w:rPr>
+          <w:rFonts w:ascii="Arial" w:hAnsi="Arial" w:cs="Arial"/>
+          <w:lang w:val="es-ES_tradnl" w:eastAsia="es-MX"/>
+        </w:rPr>
+      </w:pPr>
+    </w:p>
+    <w:p>
+      <w:pPr>
+        <w:jc w:val="both"/>
+        <w:rPr>
+          <w:rFonts w:ascii="Arial" w:hAnsi="Arial" w:cs="Arial"/>
+          <w:lang w:val="es-ES_tradnl" w:eastAsia="es-MX"/>
+        </w:rPr>
+      </w:pPr>
+      <w:r>
+        <w:rPr>
+          <w:rFonts w:ascii="Arial" w:hAnsi="Arial" w:cs="Arial"/>
+          <w:lang w:val="es-ES_tradnl" w:eastAsia="es-MX"/>
+        </w:rPr>
+        <w:t>Por último, la implementación de una gestión tecnológica adecuada también puede mejorar la experiencia del cliente. Al utilizar tecnologías innovadoras, las empresas pueden proporcionar servicios y productos de alta calidad de manera más eficiente y rápida. Además, las herramientas de análisis y seguimiento de la satisfacción del cliente permiten a las empresas identificar áreas de mejora y brindar una experiencia de cliente personalizada y satisfactoria.</w:t>
       </w:r>
     </w:p>
     <w:p>
@@ -1852,7 +1327,7 @@
       <w:rPr>
         <w:noProof/>
       </w:rPr>
-      <w:pict w14:anchorId="42A02027">
+      <w:pict w14:anchorId="59CEE89B">
         <v:shapetype id="_x0000_t75" coordsize="21600,21600" o:spt="75" o:preferrelative="t" path="m@4@5l@4@11@9@11@9@5xe" filled="f" stroked="f">
           <v:stroke joinstyle="miter"/>
           <v:formulas>
@@ -1872,9 +1347,8 @@
           <v:path o:extrusionok="f" gradientshapeok="t" o:connecttype="rect"/>
           <o:lock v:ext="edit" aspectratio="t"/>
         </v:shapetype>
-        <v:shape id="WordPictureWatermark374754864" o:spid="_x0000_s1027" type="#_x0000_t75" alt="" style="position:absolute;margin-left:0;margin-top:0;width:441.7pt;height:543.65pt;z-index:-251653120;mso-wrap-edited:f;mso-width-percent:0;mso-height-percent:0;mso-position-horizontal:center;mso-position-horizontal-relative:margin;mso-position-vertical:center;mso-position-vertical-relative:margin;mso-width-percent:0;mso-height-percent:0" o:allowincell="f">
+        <v:shape id="WordPictureWatermark137504157" o:spid="_x0000_s1027" type="#_x0000_t75" alt="" style="position:absolute;margin-left:0;margin-top:0;width:441.85pt;height:543.8pt;z-index:-251653120;mso-wrap-edited:f;mso-width-percent:0;mso-height-percent:0;mso-position-horizontal:center;mso-position-horizontal-relative:margin;mso-position-vertical:center;mso-position-vertical-relative:margin;mso-width-percent:0;mso-height-percent:0" o:allowincell="f">
           <v:imagedata r:id="rId1" o:title="Logo Url" gain="19661f" blacklevel="22938f"/>
-          <w10:wrap anchorx="margin" anchory="margin"/>
         </v:shape>
       </w:pict>
     </w:r>
@@ -1896,7 +1370,7 @@
         <w:noProof/>
         <w:lang w:val="es-ES_tradnl"/>
       </w:rPr>
-      <w:pict w14:anchorId="55904B9F">
+      <w:pict w14:anchorId="7151B5D0">
         <v:shapetype id="_x0000_t75" coordsize="21600,21600" o:spt="75" o:preferrelative="t" path="m@4@5l@4@11@9@11@9@5xe" filled="f" stroked="f">
           <v:stroke joinstyle="miter"/>
           <v:formulas>
@@ -1916,9 +1390,8 @@
           <v:path o:extrusionok="f" gradientshapeok="t" o:connecttype="rect"/>
           <o:lock v:ext="edit" aspectratio="t"/>
         </v:shapetype>
-        <v:shape id="WordPictureWatermark374754865" o:spid="_x0000_s1026" type="#_x0000_t75" alt="" style="position:absolute;margin-left:0;margin-top:0;width:441.7pt;height:543.65pt;z-index:-251650048;mso-wrap-edited:f;mso-width-percent:0;mso-height-percent:0;mso-position-horizontal:center;mso-position-horizontal-relative:margin;mso-position-vertical:center;mso-position-vertical-relative:margin;mso-width-percent:0;mso-height-percent:0" o:allowincell="f">
+        <v:shape id="WordPictureWatermark137504158" o:spid="_x0000_s1026" type="#_x0000_t75" alt="" style="position:absolute;margin-left:0;margin-top:0;width:441.85pt;height:543.8pt;z-index:-251650048;mso-wrap-edited:f;mso-width-percent:0;mso-height-percent:0;mso-position-horizontal:center;mso-position-horizontal-relative:margin;mso-position-vertical:center;mso-position-vertical-relative:margin;mso-width-percent:0;mso-height-percent:0" o:allowincell="f">
           <v:imagedata r:id="rId1" o:title="Logo Url" gain="19661f" blacklevel="22938f"/>
-          <w10:wrap anchorx="margin" anchory="margin"/>
         </v:shape>
       </w:pict>
     </w:r>
@@ -1961,7 +1434,7 @@
       <w:rPr>
         <w:noProof/>
       </w:rPr>
-      <w:pict w14:anchorId="6DF7751B">
+      <w:pict w14:anchorId="74911327">
         <v:shapetype id="_x0000_t75" coordsize="21600,21600" o:spt="75" o:preferrelative="t" path="m@4@5l@4@11@9@11@9@5xe" filled="f" stroked="f">
           <v:stroke joinstyle="miter"/>
           <v:formulas>
@@ -1981,9 +1454,8 @@
           <v:path o:extrusionok="f" gradientshapeok="t" o:connecttype="rect"/>
           <o:lock v:ext="edit" aspectratio="t"/>
         </v:shapetype>
-        <v:shape id="WordPictureWatermark374754863" o:spid="_x0000_s1025" type="#_x0000_t75" alt="" style="position:absolute;margin-left:0;margin-top:0;width:441.7pt;height:543.65pt;z-index:-251656192;mso-wrap-edited:f;mso-width-percent:0;mso-height-percent:0;mso-position-horizontal:center;mso-position-horizontal-relative:margin;mso-position-vertical:center;mso-position-vertical-relative:margin;mso-width-percent:0;mso-height-percent:0" o:allowincell="f">
+        <v:shape id="WordPictureWatermark137504156" o:spid="_x0000_s1025" type="#_x0000_t75" alt="" style="position:absolute;margin-left:0;margin-top:0;width:441.85pt;height:543.8pt;z-index:-251656192;mso-wrap-edited:f;mso-width-percent:0;mso-height-percent:0;mso-position-horizontal:center;mso-position-horizontal-relative:margin;mso-position-vertical:center;mso-position-vertical-relative:margin;mso-width-percent:0;mso-height-percent:0" o:allowincell="f">
           <v:imagedata r:id="rId1" o:title="Logo Url" gain="19661f" blacklevel="22938f"/>
-          <w10:wrap anchorx="margin" anchory="margin"/>
         </v:shape>
       </w:pict>
     </w:r>

</xml_diff>